<commit_message>
Update Topic Proposal [Outline].docx
Update Outline based on meeting convo
</commit_message>
<xml_diff>
--- a/Topic Proposal/Topic Proposal [Outline].docx
+++ b/Topic Proposal/Topic Proposal [Outline].docx
@@ -36,21 +36,7 @@
           <w:sz w:val="22"/>
           <w:szCs w:val="22"/>
         </w:rPr>
-        <w:t>Robert</w:t>
-      </w:r>
-      <w:r>
-        <w:rPr>
-          <w:sz w:val="22"/>
-          <w:szCs w:val="22"/>
-        </w:rPr>
-        <w:t xml:space="preserve"> </w:t>
-      </w:r>
-      <w:r>
-        <w:rPr>
-          <w:sz w:val="22"/>
-          <w:szCs w:val="22"/>
-        </w:rPr>
-        <w:t>Chavez,</w:t>
+        <w:t>Robert Chavez,</w:t>
       </w:r>
       <w:r>
         <w:rPr>
@@ -137,12 +123,36 @@
       <w:pPr>
         <w:pStyle w:val="ListParagraph"/>
         <w:numPr>
-          <w:ilvl w:val="0"/>
+          <w:ilvl w:val="1"/>
           <w:numId w:val="1"/>
         </w:numPr>
       </w:pPr>
       <w:r>
-        <w:t>Methods</w:t>
+        <w:t>The birth and evolution of Machine Learning in Cyber security</w:t>
+      </w:r>
+    </w:p>
+    <w:p>
+      <w:pPr>
+        <w:pStyle w:val="ListParagraph"/>
+        <w:numPr>
+          <w:ilvl w:val="2"/>
+          <w:numId w:val="1"/>
+        </w:numPr>
+      </w:pPr>
+      <w:r>
+        <w:t xml:space="preserve">first iteration of Machine learning in Cyber security was a spam filter for email </w:t>
+      </w:r>
+      <w:r>
+        <w:t xml:space="preserve">– evolution </w:t>
+      </w:r>
+      <w:r>
+        <w:t xml:space="preserve">from </w:t>
+      </w:r>
+      <w:r>
+        <w:t>then until</w:t>
+      </w:r>
+      <w:r>
+        <w:t xml:space="preserve"> now</w:t>
       </w:r>
     </w:p>
     <w:p>
@@ -154,7 +164,25 @@
         </w:numPr>
       </w:pPr>
       <w:r>
-        <w:t>Tools</w:t>
+        <w:t>Methods</w:t>
+      </w:r>
+    </w:p>
+    <w:p>
+      <w:pPr>
+        <w:pStyle w:val="ListParagraph"/>
+        <w:numPr>
+          <w:ilvl w:val="1"/>
+          <w:numId w:val="1"/>
+        </w:numPr>
+      </w:pPr>
+      <w:r>
+        <w:t>Quantitative</w:t>
+      </w:r>
+      <w:r>
+        <w:t xml:space="preserve"> vs </w:t>
+      </w:r>
+      <w:r>
+        <w:t>Qualitative</w:t>
       </w:r>
     </w:p>
     <w:p>
@@ -166,7 +194,55 @@
         </w:numPr>
       </w:pPr>
       <w:r>
+        <w:t>Tools</w:t>
+      </w:r>
+    </w:p>
+    <w:p>
+      <w:pPr>
+        <w:pStyle w:val="ListParagraph"/>
+        <w:numPr>
+          <w:ilvl w:val="1"/>
+          <w:numId w:val="1"/>
+        </w:numPr>
+      </w:pPr>
+      <w:r>
+        <w:t>Kaggle</w:t>
+      </w:r>
+    </w:p>
+    <w:p>
+      <w:pPr>
+        <w:pStyle w:val="ListParagraph"/>
+        <w:numPr>
+          <w:ilvl w:val="1"/>
+          <w:numId w:val="1"/>
+        </w:numPr>
+      </w:pPr>
+      <w:r>
+        <w:t>In course materials</w:t>
+      </w:r>
+    </w:p>
+    <w:p>
+      <w:pPr>
+        <w:pStyle w:val="ListParagraph"/>
+        <w:numPr>
+          <w:ilvl w:val="0"/>
+          <w:numId w:val="1"/>
+        </w:numPr>
+      </w:pPr>
+      <w:r>
         <w:t>Datasets</w:t>
+      </w:r>
+    </w:p>
+    <w:p>
+      <w:pPr>
+        <w:pStyle w:val="ListParagraph"/>
+        <w:numPr>
+          <w:ilvl w:val="1"/>
+          <w:numId w:val="1"/>
+        </w:numPr>
+      </w:pPr>
+      <w:r>
+        <w:t>CSC722 – Kaggle Code</w:t>
       </w:r>
     </w:p>
     <w:p>
@@ -196,7 +272,7 @@
   <w:abstractNum w:abstractNumId="0" w15:restartNumberingAfterBreak="0">
     <w:nsid w:val="34001857"/>
     <w:multiLevelType w:val="hybridMultilevel"/>
-    <w:tmpl w:val="D1E4C7FE"/>
+    <w:tmpl w:val="49940FF0"/>
     <w:lvl w:ilvl="0" w:tplc="04090001">
       <w:start w:val="1"/>
       <w:numFmt w:val="bullet"/>
@@ -209,13 +285,126 @@
         <w:rFonts w:ascii="Symbol" w:hAnsi="Symbol" w:hint="default"/>
       </w:rPr>
     </w:lvl>
+    <w:lvl w:ilvl="1" w:tplc="04090003">
+      <w:start w:val="1"/>
+      <w:numFmt w:val="bullet"/>
+      <w:lvlText w:val="o"/>
+      <w:lvlJc w:val="left"/>
+      <w:pPr>
+        <w:ind w:left="1440" w:hanging="360"/>
+      </w:pPr>
+      <w:rPr>
+        <w:rFonts w:ascii="Courier New" w:hAnsi="Courier New" w:cs="Courier New" w:hint="default"/>
+      </w:rPr>
+    </w:lvl>
+    <w:lvl w:ilvl="2" w:tplc="04090005">
+      <w:start w:val="1"/>
+      <w:numFmt w:val="bullet"/>
+      <w:lvlText w:val=""/>
+      <w:lvlJc w:val="left"/>
+      <w:pPr>
+        <w:ind w:left="2160" w:hanging="360"/>
+      </w:pPr>
+      <w:rPr>
+        <w:rFonts w:ascii="Wingdings" w:hAnsi="Wingdings" w:hint="default"/>
+      </w:rPr>
+    </w:lvl>
+    <w:lvl w:ilvl="3" w:tplc="04090001">
+      <w:start w:val="1"/>
+      <w:numFmt w:val="bullet"/>
+      <w:lvlText w:val=""/>
+      <w:lvlJc w:val="left"/>
+      <w:pPr>
+        <w:ind w:left="2880" w:hanging="360"/>
+      </w:pPr>
+      <w:rPr>
+        <w:rFonts w:ascii="Symbol" w:hAnsi="Symbol" w:hint="default"/>
+      </w:rPr>
+    </w:lvl>
+    <w:lvl w:ilvl="4" w:tplc="04090003" w:tentative="1">
+      <w:start w:val="1"/>
+      <w:numFmt w:val="bullet"/>
+      <w:lvlText w:val="o"/>
+      <w:lvlJc w:val="left"/>
+      <w:pPr>
+        <w:ind w:left="3600" w:hanging="360"/>
+      </w:pPr>
+      <w:rPr>
+        <w:rFonts w:ascii="Courier New" w:hAnsi="Courier New" w:cs="Courier New" w:hint="default"/>
+      </w:rPr>
+    </w:lvl>
+    <w:lvl w:ilvl="5" w:tplc="04090005" w:tentative="1">
+      <w:start w:val="1"/>
+      <w:numFmt w:val="bullet"/>
+      <w:lvlText w:val=""/>
+      <w:lvlJc w:val="left"/>
+      <w:pPr>
+        <w:ind w:left="4320" w:hanging="360"/>
+      </w:pPr>
+      <w:rPr>
+        <w:rFonts w:ascii="Wingdings" w:hAnsi="Wingdings" w:hint="default"/>
+      </w:rPr>
+    </w:lvl>
+    <w:lvl w:ilvl="6" w:tplc="04090001" w:tentative="1">
+      <w:start w:val="1"/>
+      <w:numFmt w:val="bullet"/>
+      <w:lvlText w:val=""/>
+      <w:lvlJc w:val="left"/>
+      <w:pPr>
+        <w:ind w:left="5040" w:hanging="360"/>
+      </w:pPr>
+      <w:rPr>
+        <w:rFonts w:ascii="Symbol" w:hAnsi="Symbol" w:hint="default"/>
+      </w:rPr>
+    </w:lvl>
+    <w:lvl w:ilvl="7" w:tplc="04090003" w:tentative="1">
+      <w:start w:val="1"/>
+      <w:numFmt w:val="bullet"/>
+      <w:lvlText w:val="o"/>
+      <w:lvlJc w:val="left"/>
+      <w:pPr>
+        <w:ind w:left="5760" w:hanging="360"/>
+      </w:pPr>
+      <w:rPr>
+        <w:rFonts w:ascii="Courier New" w:hAnsi="Courier New" w:cs="Courier New" w:hint="default"/>
+      </w:rPr>
+    </w:lvl>
+    <w:lvl w:ilvl="8" w:tplc="04090005" w:tentative="1">
+      <w:start w:val="1"/>
+      <w:numFmt w:val="bullet"/>
+      <w:lvlText w:val=""/>
+      <w:lvlJc w:val="left"/>
+      <w:pPr>
+        <w:ind w:left="6480" w:hanging="360"/>
+      </w:pPr>
+      <w:rPr>
+        <w:rFonts w:ascii="Wingdings" w:hAnsi="Wingdings" w:hint="default"/>
+      </w:rPr>
+    </w:lvl>
+  </w:abstractNum>
+  <w:abstractNum w:abstractNumId="1" w15:restartNumberingAfterBreak="0">
+    <w:nsid w:val="662B5CF6"/>
+    <w:multiLevelType w:val="hybridMultilevel"/>
+    <w:tmpl w:val="48DA49EE"/>
+    <w:lvl w:ilvl="0" w:tplc="04090001">
+      <w:start w:val="1"/>
+      <w:numFmt w:val="bullet"/>
+      <w:lvlText w:val=""/>
+      <w:lvlJc w:val="left"/>
+      <w:pPr>
+        <w:ind w:left="1080" w:hanging="360"/>
+      </w:pPr>
+      <w:rPr>
+        <w:rFonts w:ascii="Symbol" w:hAnsi="Symbol" w:hint="default"/>
+      </w:rPr>
+    </w:lvl>
     <w:lvl w:ilvl="1" w:tplc="04090003" w:tentative="1">
       <w:start w:val="1"/>
       <w:numFmt w:val="bullet"/>
       <w:lvlText w:val="o"/>
       <w:lvlJc w:val="left"/>
       <w:pPr>
-        <w:ind w:left="1440" w:hanging="360"/>
+        <w:ind w:left="1800" w:hanging="360"/>
       </w:pPr>
       <w:rPr>
         <w:rFonts w:ascii="Courier New" w:hAnsi="Courier New" w:cs="Courier New" w:hint="default"/>
@@ -227,7 +416,7 @@
       <w:lvlText w:val=""/>
       <w:lvlJc w:val="left"/>
       <w:pPr>
-        <w:ind w:left="2160" w:hanging="360"/>
+        <w:ind w:left="2520" w:hanging="360"/>
       </w:pPr>
       <w:rPr>
         <w:rFonts w:ascii="Wingdings" w:hAnsi="Wingdings" w:hint="default"/>
@@ -239,7 +428,7 @@
       <w:lvlText w:val=""/>
       <w:lvlJc w:val="left"/>
       <w:pPr>
-        <w:ind w:left="2880" w:hanging="360"/>
+        <w:ind w:left="3240" w:hanging="360"/>
       </w:pPr>
       <w:rPr>
         <w:rFonts w:ascii="Symbol" w:hAnsi="Symbol" w:hint="default"/>
@@ -251,7 +440,7 @@
       <w:lvlText w:val="o"/>
       <w:lvlJc w:val="left"/>
       <w:pPr>
-        <w:ind w:left="3600" w:hanging="360"/>
+        <w:ind w:left="3960" w:hanging="360"/>
       </w:pPr>
       <w:rPr>
         <w:rFonts w:ascii="Courier New" w:hAnsi="Courier New" w:cs="Courier New" w:hint="default"/>
@@ -263,7 +452,7 @@
       <w:lvlText w:val=""/>
       <w:lvlJc w:val="left"/>
       <w:pPr>
-        <w:ind w:left="4320" w:hanging="360"/>
+        <w:ind w:left="4680" w:hanging="360"/>
       </w:pPr>
       <w:rPr>
         <w:rFonts w:ascii="Wingdings" w:hAnsi="Wingdings" w:hint="default"/>
@@ -275,7 +464,7 @@
       <w:lvlText w:val=""/>
       <w:lvlJc w:val="left"/>
       <w:pPr>
-        <w:ind w:left="5040" w:hanging="360"/>
+        <w:ind w:left="5400" w:hanging="360"/>
       </w:pPr>
       <w:rPr>
         <w:rFonts w:ascii="Symbol" w:hAnsi="Symbol" w:hint="default"/>
@@ -287,7 +476,7 @@
       <w:lvlText w:val="o"/>
       <w:lvlJc w:val="left"/>
       <w:pPr>
-        <w:ind w:left="5760" w:hanging="360"/>
+        <w:ind w:left="6120" w:hanging="360"/>
       </w:pPr>
       <w:rPr>
         <w:rFonts w:ascii="Courier New" w:hAnsi="Courier New" w:cs="Courier New" w:hint="default"/>
@@ -299,7 +488,7 @@
       <w:lvlText w:val=""/>
       <w:lvlJc w:val="left"/>
       <w:pPr>
-        <w:ind w:left="6480" w:hanging="360"/>
+        <w:ind w:left="6840" w:hanging="360"/>
       </w:pPr>
       <w:rPr>
         <w:rFonts w:ascii="Wingdings" w:hAnsi="Wingdings" w:hint="default"/>
@@ -308,6 +497,9 @@
   </w:abstractNum>
   <w:num w:numId="1" w16cid:durableId="2132358992">
     <w:abstractNumId w:val="0"/>
+  </w:num>
+  <w:num w:numId="2" w16cid:durableId="788087451">
+    <w:abstractNumId w:val="1"/>
   </w:num>
 </w:numbering>
 </file>
@@ -1127,4 +1319,16 @@
     </a:ext>
   </a:extLst>
 </a:theme>
+</file>
+
+<file path=customXml/item1.xml><?xml version="1.0" encoding="utf-8"?>
+<b:Sources xmlns:b="http://schemas.openxmlformats.org/officeDocument/2006/bibliography" xmlns="http://schemas.openxmlformats.org/officeDocument/2006/bibliography" SelectedStyle="\APASixthEditionOfficeOnline.xsl" StyleName="APA" Version="6"/>
+</file>
+
+<file path=customXml/itemProps1.xml><?xml version="1.0" encoding="utf-8"?>
+<ds:datastoreItem xmlns:ds="http://schemas.openxmlformats.org/officeDocument/2006/customXml" ds:itemID="{305BC395-BA0B-4977-A94A-A8E814B69E75}">
+  <ds:schemaRefs>
+    <ds:schemaRef ds:uri="http://schemas.openxmlformats.org/officeDocument/2006/bibliography"/>
+  </ds:schemaRefs>
+</ds:datastoreItem>
 </file>
</xml_diff>